<commit_message>
Update code, Ui and TЗ
</commit_message>
<xml_diff>
--- a/ТЗ.docx
+++ b/ТЗ.docx
@@ -272,78 +272,11 @@
     <w:p>
       <w:pPr>
         <w:spacing w:after="0" w:line="276" w:lineRule="auto"/>
-        <w:ind w:left="708" w:firstLine="708"/>
-        <w:rPr>
-          <w:rFonts w:ascii="Times New Roman" w:hAnsi="Times New Roman" w:cs="Times New Roman"/>
-          <w:sz w:val="28"/>
-          <w:szCs w:val="28"/>
-        </w:rPr>
-      </w:pPr>
-      <w:r>
-        <w:rPr>
-          <w:rFonts w:ascii="Times New Roman" w:hAnsi="Times New Roman" w:cs="Times New Roman"/>
-          <w:noProof/>
-          <w:sz w:val="28"/>
-          <w:szCs w:val="28"/>
-          <w:lang w:eastAsia="ru-RU"/>
-        </w:rPr>
-        <w:drawing>
-          <wp:inline distT="0" distB="0" distL="0" distR="0">
-            <wp:extent cx="4305935" cy="6433820"/>
-            <wp:effectExtent l="0" t="0" r="0" b="5080"/>
-            <wp:docPr id="6" name="Рисунок 6"/>
-            <wp:cNvGraphicFramePr>
-              <a:graphicFrameLocks xmlns:a="http://schemas.openxmlformats.org/drawingml/2006/main" noChangeAspect="1"/>
-            </wp:cNvGraphicFramePr>
-            <a:graphic xmlns:a="http://schemas.openxmlformats.org/drawingml/2006/main">
-              <a:graphicData uri="http://schemas.openxmlformats.org/drawingml/2006/picture">
-                <pic:pic xmlns:pic="http://schemas.openxmlformats.org/drawingml/2006/picture">
-                  <pic:nvPicPr>
-                    <pic:cNvPr id="0" name="Picture 6"/>
-                    <pic:cNvPicPr>
-                      <a:picLocks noChangeAspect="1" noChangeArrowheads="1"/>
-                    </pic:cNvPicPr>
-                  </pic:nvPicPr>
-                  <pic:blipFill>
-                    <a:blip r:embed="rId4">
-                      <a:extLst>
-                        <a:ext uri="{28A0092B-C50C-407E-A947-70E740481C1C}">
-                          <a14:useLocalDpi xmlns:a14="http://schemas.microsoft.com/office/drawing/2010/main" val="0"/>
-                        </a:ext>
-                      </a:extLst>
-                    </a:blip>
-                    <a:srcRect/>
-                    <a:stretch>
-                      <a:fillRect/>
-                    </a:stretch>
-                  </pic:blipFill>
-                  <pic:spPr bwMode="auto">
-                    <a:xfrm>
-                      <a:off x="0" y="0"/>
-                      <a:ext cx="4305935" cy="6433820"/>
-                    </a:xfrm>
-                    <a:prstGeom prst="rect">
-                      <a:avLst/>
-                    </a:prstGeom>
-                    <a:noFill/>
-                    <a:ln>
-                      <a:noFill/>
-                    </a:ln>
-                  </pic:spPr>
-                </pic:pic>
-              </a:graphicData>
-            </a:graphic>
-          </wp:inline>
-        </w:drawing>
-      </w:r>
-    </w:p>
-    <w:p>
-      <w:pPr>
-        <w:spacing w:after="0" w:line="276" w:lineRule="auto"/>
-        <w:rPr>
-          <w:rFonts w:ascii="Times New Roman" w:hAnsi="Times New Roman" w:cs="Times New Roman"/>
-          <w:sz w:val="28"/>
-          <w:szCs w:val="28"/>
+        <w:rPr>
+          <w:rFonts w:ascii="Times New Roman" w:hAnsi="Times New Roman" w:cs="Times New Roman"/>
+          <w:sz w:val="28"/>
+          <w:szCs w:val="28"/>
+          <w:lang w:val="en-US"/>
         </w:rPr>
       </w:pPr>
       <w:r>
@@ -359,6 +292,7 @@
           <w:rFonts w:ascii="Times New Roman" w:hAnsi="Times New Roman" w:cs="Times New Roman"/>
           <w:sz w:val="28"/>
           <w:szCs w:val="28"/>
+          <w:lang w:val="en-US"/>
         </w:rPr>
         <w:t xml:space="preserve">- </w:t>
       </w:r>
@@ -375,41 +309,26 @@
           <w:rFonts w:ascii="Times New Roman" w:hAnsi="Times New Roman" w:cs="Times New Roman"/>
           <w:sz w:val="28"/>
           <w:szCs w:val="28"/>
-        </w:rPr>
-        <w:t>‘</w:t>
-      </w:r>
-      <w:r>
-        <w:rPr>
-          <w:rFonts w:ascii="Times New Roman" w:hAnsi="Times New Roman" w:cs="Times New Roman"/>
-          <w:sz w:val="28"/>
-          <w:szCs w:val="28"/>
-          <w:lang w:val="en-US"/>
-        </w:rPr>
-        <w:t>Settings</w:t>
-      </w:r>
-      <w:r>
-        <w:rPr>
-          <w:rFonts w:ascii="Times New Roman" w:hAnsi="Times New Roman" w:cs="Times New Roman"/>
-          <w:sz w:val="28"/>
-          <w:szCs w:val="28"/>
-        </w:rPr>
-        <w:t>’</w:t>
-      </w:r>
-    </w:p>
-    <w:p>
-      <w:pPr>
-        <w:spacing w:after="0" w:line="276" w:lineRule="auto"/>
-        <w:rPr>
-          <w:rFonts w:ascii="Times New Roman" w:hAnsi="Times New Roman" w:cs="Times New Roman"/>
-          <w:sz w:val="28"/>
-          <w:szCs w:val="28"/>
-        </w:rPr>
-      </w:pPr>
-      <w:r>
-        <w:rPr>
-          <w:rFonts w:ascii="Times New Roman" w:hAnsi="Times New Roman" w:cs="Times New Roman"/>
-          <w:sz w:val="28"/>
-          <w:szCs w:val="28"/>
+          <w:lang w:val="en-US"/>
+        </w:rPr>
+        <w:t>‘Settings’</w:t>
+      </w:r>
+    </w:p>
+    <w:p>
+      <w:pPr>
+        <w:spacing w:after="0" w:line="276" w:lineRule="auto"/>
+        <w:rPr>
+          <w:rFonts w:ascii="Times New Roman" w:hAnsi="Times New Roman" w:cs="Times New Roman"/>
+          <w:sz w:val="28"/>
+          <w:szCs w:val="28"/>
+        </w:rPr>
+      </w:pPr>
+      <w:r>
+        <w:rPr>
+          <w:rFonts w:ascii="Times New Roman" w:hAnsi="Times New Roman" w:cs="Times New Roman"/>
+          <w:sz w:val="28"/>
+          <w:szCs w:val="28"/>
+          <w:lang w:val="en-US"/>
         </w:rPr>
         <w:tab/>
       </w:r>
@@ -418,6 +337,7 @@
           <w:rFonts w:ascii="Times New Roman" w:hAnsi="Times New Roman" w:cs="Times New Roman"/>
           <w:sz w:val="28"/>
           <w:szCs w:val="28"/>
+          <w:lang w:val="en-US"/>
         </w:rPr>
         <w:tab/>
       </w:r>
@@ -555,6 +475,7 @@
           <w:rFonts w:ascii="Times New Roman" w:hAnsi="Times New Roman" w:cs="Times New Roman"/>
           <w:sz w:val="28"/>
           <w:szCs w:val="28"/>
+          <w:lang w:val="en-US"/>
         </w:rPr>
         <w:t>’</w:t>
       </w:r>
@@ -566,15 +487,15 @@
           <w:rFonts w:ascii="Times New Roman" w:hAnsi="Times New Roman" w:cs="Times New Roman"/>
           <w:sz w:val="28"/>
           <w:szCs w:val="28"/>
-        </w:rPr>
-      </w:pPr>
-      <w:r>
-        <w:rPr>
-          <w:rFonts w:ascii="Times New Roman" w:hAnsi="Times New Roman" w:cs="Times New Roman"/>
-          <w:sz w:val="28"/>
-          <w:szCs w:val="28"/>
-        </w:rPr>
-        <w:lastRenderedPageBreak/>
+          <w:lang w:val="en-US"/>
+        </w:rPr>
+      </w:pPr>
+      <w:r>
+        <w:rPr>
+          <w:rFonts w:ascii="Times New Roman" w:hAnsi="Times New Roman" w:cs="Times New Roman"/>
+          <w:sz w:val="28"/>
+          <w:szCs w:val="28"/>
+        </w:rPr>
         <w:tab/>
       </w:r>
       <w:r>
@@ -599,6 +520,7 @@
           <w:rFonts w:ascii="Times New Roman" w:hAnsi="Times New Roman" w:cs="Times New Roman"/>
           <w:sz w:val="28"/>
           <w:szCs w:val="28"/>
+          <w:lang w:val="en-US"/>
         </w:rPr>
         <w:t>‘</w:t>
       </w:r>
@@ -615,6 +537,7 @@
           <w:rFonts w:ascii="Times New Roman" w:hAnsi="Times New Roman" w:cs="Times New Roman"/>
           <w:sz w:val="28"/>
           <w:szCs w:val="28"/>
+          <w:lang w:val="en-US"/>
         </w:rPr>
         <w:t>’</w:t>
       </w:r>
@@ -1003,676 +926,544 @@
     <w:p>
       <w:pPr>
         <w:spacing w:after="0" w:line="276" w:lineRule="auto"/>
-        <w:ind w:left="1416"/>
-        <w:rPr>
-          <w:rFonts w:ascii="Times New Roman" w:hAnsi="Times New Roman" w:cs="Times New Roman"/>
-          <w:sz w:val="28"/>
-          <w:szCs w:val="28"/>
-        </w:rPr>
-      </w:pPr>
-      <w:r>
-        <w:rPr>
-          <w:rFonts w:ascii="Times New Roman" w:hAnsi="Times New Roman" w:cs="Times New Roman"/>
-          <w:noProof/>
-          <w:sz w:val="28"/>
-          <w:szCs w:val="28"/>
-          <w:lang w:eastAsia="ru-RU"/>
-        </w:rPr>
-        <w:drawing>
-          <wp:inline distT="0" distB="0" distL="0" distR="0">
-            <wp:extent cx="4272915" cy="6417310"/>
-            <wp:effectExtent l="0" t="0" r="0" b="2540"/>
-            <wp:docPr id="8" name="Рисунок 8"/>
-            <wp:cNvGraphicFramePr>
-              <a:graphicFrameLocks xmlns:a="http://schemas.openxmlformats.org/drawingml/2006/main" noChangeAspect="1"/>
-            </wp:cNvGraphicFramePr>
-            <a:graphic xmlns:a="http://schemas.openxmlformats.org/drawingml/2006/main">
-              <a:graphicData uri="http://schemas.openxmlformats.org/drawingml/2006/picture">
-                <pic:pic xmlns:pic="http://schemas.openxmlformats.org/drawingml/2006/picture">
-                  <pic:nvPicPr>
-                    <pic:cNvPr id="0" name="Picture 8"/>
-                    <pic:cNvPicPr>
-                      <a:picLocks noChangeAspect="1" noChangeArrowheads="1"/>
-                    </pic:cNvPicPr>
-                  </pic:nvPicPr>
-                  <pic:blipFill>
-                    <a:blip r:embed="rId5">
-                      <a:extLst>
-                        <a:ext uri="{28A0092B-C50C-407E-A947-70E740481C1C}">
-                          <a14:useLocalDpi xmlns:a14="http://schemas.microsoft.com/office/drawing/2010/main" val="0"/>
-                        </a:ext>
-                      </a:extLst>
-                    </a:blip>
-                    <a:srcRect/>
-                    <a:stretch>
-                      <a:fillRect/>
-                    </a:stretch>
-                  </pic:blipFill>
-                  <pic:spPr bwMode="auto">
-                    <a:xfrm>
-                      <a:off x="0" y="0"/>
-                      <a:ext cx="4272915" cy="6417310"/>
-                    </a:xfrm>
-                    <a:prstGeom prst="rect">
-                      <a:avLst/>
-                    </a:prstGeom>
-                    <a:noFill/>
-                    <a:ln>
-                      <a:noFill/>
-                    </a:ln>
-                  </pic:spPr>
-                </pic:pic>
-              </a:graphicData>
-            </a:graphic>
-          </wp:inline>
-        </w:drawing>
+        <w:rPr>
+          <w:rFonts w:ascii="Times New Roman" w:hAnsi="Times New Roman" w:cs="Times New Roman"/>
+          <w:sz w:val="28"/>
+          <w:szCs w:val="28"/>
+        </w:rPr>
+      </w:pPr>
+      <w:r>
+        <w:rPr>
+          <w:rFonts w:ascii="Times New Roman" w:hAnsi="Times New Roman" w:cs="Times New Roman"/>
+          <w:sz w:val="28"/>
+          <w:szCs w:val="28"/>
+        </w:rPr>
+        <w:tab/>
+        <w:t>-</w:t>
+      </w:r>
+      <w:r>
+        <w:rPr>
+          <w:rFonts w:ascii="Times New Roman" w:hAnsi="Times New Roman" w:cs="Times New Roman"/>
+          <w:sz w:val="28"/>
+          <w:szCs w:val="28"/>
+        </w:rPr>
+        <w:t xml:space="preserve"> </w:t>
+      </w:r>
+      <w:r>
+        <w:rPr>
+          <w:rFonts w:ascii="Times New Roman" w:hAnsi="Times New Roman" w:cs="Times New Roman"/>
+          <w:sz w:val="28"/>
+          <w:szCs w:val="28"/>
+        </w:rPr>
+        <w:t xml:space="preserve">Название третей вкладки </w:t>
+      </w:r>
+      <w:r>
+        <w:rPr>
+          <w:rFonts w:ascii="Times New Roman" w:hAnsi="Times New Roman" w:cs="Times New Roman"/>
+          <w:sz w:val="28"/>
+          <w:szCs w:val="28"/>
+        </w:rPr>
+        <w:t>‘</w:t>
+      </w:r>
+      <w:r>
+        <w:rPr>
+          <w:rFonts w:ascii="Times New Roman" w:hAnsi="Times New Roman" w:cs="Times New Roman"/>
+          <w:sz w:val="28"/>
+          <w:szCs w:val="28"/>
+          <w:lang w:val="en-US"/>
+        </w:rPr>
+        <w:t>Records</w:t>
+      </w:r>
+      <w:r>
+        <w:rPr>
+          <w:rFonts w:ascii="Times New Roman" w:hAnsi="Times New Roman" w:cs="Times New Roman"/>
+          <w:sz w:val="28"/>
+          <w:szCs w:val="28"/>
+        </w:rPr>
+        <w:t>’</w:t>
+      </w:r>
+    </w:p>
+    <w:p>
+      <w:pPr>
+        <w:spacing w:after="0" w:line="276" w:lineRule="auto"/>
+        <w:rPr>
+          <w:rFonts w:ascii="Times New Roman" w:hAnsi="Times New Roman" w:cs="Times New Roman"/>
+          <w:sz w:val="28"/>
+          <w:szCs w:val="28"/>
+        </w:rPr>
+      </w:pPr>
+      <w:r>
+        <w:rPr>
+          <w:rFonts w:ascii="Times New Roman" w:hAnsi="Times New Roman" w:cs="Times New Roman"/>
+          <w:sz w:val="28"/>
+          <w:szCs w:val="28"/>
+        </w:rPr>
+        <w:tab/>
+      </w:r>
+      <w:r>
+        <w:rPr>
+          <w:rFonts w:ascii="Times New Roman" w:hAnsi="Times New Roman" w:cs="Times New Roman"/>
+          <w:sz w:val="28"/>
+          <w:szCs w:val="28"/>
+        </w:rPr>
+        <w:tab/>
+        <w:t xml:space="preserve">- </w:t>
+      </w:r>
+      <w:r>
+        <w:rPr>
+          <w:rFonts w:ascii="Times New Roman" w:hAnsi="Times New Roman" w:cs="Times New Roman"/>
+          <w:sz w:val="28"/>
+          <w:szCs w:val="28"/>
+          <w:lang w:val="en-US"/>
+        </w:rPr>
+        <w:t>Table</w:t>
+      </w:r>
+      <w:r>
+        <w:rPr>
+          <w:rFonts w:ascii="Times New Roman" w:hAnsi="Times New Roman" w:cs="Times New Roman"/>
+          <w:sz w:val="28"/>
+          <w:szCs w:val="28"/>
+        </w:rPr>
+        <w:t xml:space="preserve"> </w:t>
+      </w:r>
+      <w:r>
+        <w:rPr>
+          <w:rFonts w:ascii="Times New Roman" w:hAnsi="Times New Roman" w:cs="Times New Roman"/>
+          <w:sz w:val="28"/>
+          <w:szCs w:val="28"/>
+          <w:lang w:val="en-US"/>
+        </w:rPr>
+        <w:t>Widget</w:t>
+      </w:r>
+      <w:r>
+        <w:rPr>
+          <w:rFonts w:ascii="Times New Roman" w:hAnsi="Times New Roman" w:cs="Times New Roman"/>
+          <w:sz w:val="28"/>
+          <w:szCs w:val="28"/>
+        </w:rPr>
+        <w:t xml:space="preserve"> </w:t>
+      </w:r>
+      <w:r>
+        <w:rPr>
+          <w:rFonts w:ascii="Times New Roman" w:hAnsi="Times New Roman" w:cs="Times New Roman"/>
+          <w:sz w:val="28"/>
+          <w:szCs w:val="28"/>
+        </w:rPr>
+        <w:t>координаты которого 10 х 15 и размеры 500 х 490.</w:t>
+      </w:r>
+    </w:p>
+    <w:p>
+      <w:pPr>
+        <w:spacing w:after="0" w:line="276" w:lineRule="auto"/>
+        <w:rPr>
+          <w:rFonts w:ascii="Times New Roman" w:hAnsi="Times New Roman" w:cs="Times New Roman"/>
+          <w:sz w:val="28"/>
+          <w:szCs w:val="28"/>
+        </w:rPr>
+      </w:pPr>
+      <w:r>
+        <w:rPr>
+          <w:rFonts w:ascii="Times New Roman" w:hAnsi="Times New Roman" w:cs="Times New Roman"/>
+          <w:sz w:val="28"/>
+          <w:szCs w:val="28"/>
+        </w:rPr>
+        <w:tab/>
+      </w:r>
+      <w:r>
+        <w:rPr>
+          <w:rFonts w:ascii="Times New Roman" w:hAnsi="Times New Roman" w:cs="Times New Roman"/>
+          <w:sz w:val="28"/>
+          <w:szCs w:val="28"/>
+        </w:rPr>
+        <w:tab/>
+        <w:t>Он должен выводить таблицу результатов</w:t>
+      </w:r>
+    </w:p>
+    <w:p>
+      <w:pPr>
+        <w:spacing w:after="0" w:line="276" w:lineRule="auto"/>
+        <w:rPr>
+          <w:rFonts w:ascii="Times New Roman" w:hAnsi="Times New Roman" w:cs="Times New Roman"/>
+          <w:sz w:val="28"/>
+          <w:szCs w:val="28"/>
+        </w:rPr>
+      </w:pPr>
+      <w:r>
+        <w:rPr>
+          <w:rFonts w:ascii="Times New Roman" w:hAnsi="Times New Roman" w:cs="Times New Roman"/>
+          <w:sz w:val="28"/>
+          <w:szCs w:val="28"/>
+        </w:rPr>
+        <w:t>- Создать базу данных для таблицы результатов</w:t>
+      </w:r>
+      <w:r>
+        <w:rPr>
+          <w:rFonts w:ascii="Times New Roman" w:hAnsi="Times New Roman" w:cs="Times New Roman"/>
+          <w:sz w:val="28"/>
+          <w:szCs w:val="28"/>
+        </w:rPr>
+        <w:t>, привязанную к таблице лидеров</w:t>
+      </w:r>
+    </w:p>
+    <w:p>
+      <w:pPr>
+        <w:spacing w:after="0" w:line="276" w:lineRule="auto"/>
+        <w:rPr>
+          <w:rFonts w:ascii="Times New Roman" w:hAnsi="Times New Roman" w:cs="Times New Roman"/>
+          <w:sz w:val="28"/>
+          <w:szCs w:val="28"/>
+        </w:rPr>
+      </w:pPr>
+      <w:r>
+        <w:rPr>
+          <w:rFonts w:ascii="Times New Roman" w:hAnsi="Times New Roman" w:cs="Times New Roman"/>
+          <w:sz w:val="28"/>
+          <w:szCs w:val="28"/>
+        </w:rPr>
+        <w:t>- Добавить методы ред</w:t>
+      </w:r>
+      <w:r>
+        <w:rPr>
+          <w:rFonts w:ascii="Times New Roman" w:hAnsi="Times New Roman" w:cs="Times New Roman"/>
+          <w:sz w:val="28"/>
+          <w:szCs w:val="28"/>
+        </w:rPr>
+        <w:t>актирования и чтения базы данных</w:t>
+      </w:r>
+      <w:r>
+        <w:rPr>
+          <w:rFonts w:ascii="Times New Roman" w:hAnsi="Times New Roman" w:cs="Times New Roman"/>
+          <w:sz w:val="28"/>
+          <w:szCs w:val="28"/>
+        </w:rPr>
+        <w:t xml:space="preserve"> (таблицы лидеров)</w:t>
+      </w:r>
+    </w:p>
+    <w:p>
+      <w:pPr>
+        <w:spacing w:after="0" w:line="276" w:lineRule="auto"/>
+        <w:rPr>
+          <w:rFonts w:ascii="Times New Roman" w:hAnsi="Times New Roman" w:cs="Times New Roman"/>
+          <w:sz w:val="28"/>
+          <w:szCs w:val="28"/>
+        </w:rPr>
+      </w:pPr>
+      <w:r>
+        <w:rPr>
+          <w:rFonts w:ascii="Times New Roman" w:hAnsi="Times New Roman" w:cs="Times New Roman"/>
+          <w:sz w:val="28"/>
+          <w:szCs w:val="28"/>
+        </w:rPr>
+        <w:t>- Создать метод ключа генерации</w:t>
+      </w:r>
+    </w:p>
+    <w:p>
+      <w:pPr>
+        <w:spacing w:after="0" w:line="276" w:lineRule="auto"/>
+        <w:ind w:left="708"/>
+        <w:rPr>
+          <w:rFonts w:ascii="Times New Roman" w:hAnsi="Times New Roman" w:cs="Times New Roman"/>
+          <w:sz w:val="28"/>
+          <w:szCs w:val="28"/>
+        </w:rPr>
+      </w:pPr>
+      <w:r>
+        <w:rPr>
+          <w:rFonts w:ascii="Times New Roman" w:hAnsi="Times New Roman" w:cs="Times New Roman"/>
+          <w:sz w:val="28"/>
+          <w:szCs w:val="28"/>
+        </w:rPr>
+        <w:t>-ряд двоичных ключей, разделенные двоеточием, каждый блок которого это отдельный этаж, которые преобразуются в десятеричную систему. (Пример</w:t>
+      </w:r>
+      <w:r>
+        <w:rPr>
+          <w:rFonts w:ascii="Times New Roman" w:hAnsi="Times New Roman" w:cs="Times New Roman"/>
+          <w:sz w:val="28"/>
+          <w:szCs w:val="28"/>
+          <w:lang w:val="en-US"/>
+        </w:rPr>
+        <w:t>:</w:t>
+      </w:r>
+      <w:r>
+        <w:rPr>
+          <w:rFonts w:ascii="Times New Roman" w:hAnsi="Times New Roman" w:cs="Times New Roman"/>
+          <w:sz w:val="28"/>
+          <w:szCs w:val="28"/>
+        </w:rPr>
+        <w:t xml:space="preserve"> 100101001</w:t>
+      </w:r>
+      <w:r>
+        <w:rPr>
+          <w:rFonts w:ascii="Times New Roman" w:hAnsi="Times New Roman" w:cs="Times New Roman"/>
+          <w:sz w:val="28"/>
+          <w:szCs w:val="28"/>
+          <w:lang w:val="en-US"/>
+        </w:rPr>
+        <w:t xml:space="preserve">:001010100:000010100 – </w:t>
+      </w:r>
+      <w:r>
+        <w:rPr>
+          <w:rFonts w:ascii="Times New Roman" w:hAnsi="Times New Roman" w:cs="Times New Roman"/>
+          <w:sz w:val="28"/>
+          <w:szCs w:val="28"/>
+        </w:rPr>
+        <w:t>поле 3 х 3 х 3, которое преобразуется в 297</w:t>
+      </w:r>
+      <w:r>
+        <w:rPr>
+          <w:rFonts w:ascii="Times New Roman" w:hAnsi="Times New Roman" w:cs="Times New Roman"/>
+          <w:sz w:val="28"/>
+          <w:szCs w:val="28"/>
+          <w:lang w:val="en-US"/>
+        </w:rPr>
+        <w:t>:84:20</w:t>
+      </w:r>
+      <w:r>
+        <w:rPr>
+          <w:rFonts w:ascii="Times New Roman" w:hAnsi="Times New Roman" w:cs="Times New Roman"/>
+          <w:sz w:val="28"/>
+          <w:szCs w:val="28"/>
+        </w:rPr>
+        <w:t>)</w:t>
+      </w:r>
+    </w:p>
+    <w:p>
+      <w:pPr>
+        <w:spacing w:after="0" w:line="276" w:lineRule="auto"/>
+        <w:rPr>
+          <w:rFonts w:ascii="Times New Roman" w:hAnsi="Times New Roman" w:cs="Times New Roman"/>
+          <w:sz w:val="28"/>
+          <w:szCs w:val="28"/>
+        </w:rPr>
+      </w:pPr>
+      <w:r>
+        <w:rPr>
+          <w:rFonts w:ascii="Times New Roman" w:hAnsi="Times New Roman" w:cs="Times New Roman"/>
+          <w:sz w:val="28"/>
+          <w:szCs w:val="28"/>
+        </w:rPr>
+        <w:t xml:space="preserve">- Добавить настройку карты </w:t>
+      </w:r>
+    </w:p>
+    <w:p>
+      <w:pPr>
+        <w:spacing w:after="0" w:line="276" w:lineRule="auto"/>
+        <w:rPr>
+          <w:rFonts w:ascii="Times New Roman" w:hAnsi="Times New Roman" w:cs="Times New Roman"/>
+          <w:sz w:val="28"/>
+          <w:szCs w:val="28"/>
+          <w:lang w:val="en-US"/>
+        </w:rPr>
+      </w:pPr>
+      <w:r>
+        <w:rPr>
+          <w:rFonts w:ascii="Times New Roman" w:hAnsi="Times New Roman" w:cs="Times New Roman"/>
+          <w:sz w:val="28"/>
+          <w:szCs w:val="28"/>
+        </w:rPr>
+        <w:t xml:space="preserve">- Сделать игровой интерфейс при помощи </w:t>
+      </w:r>
+      <w:r>
+        <w:rPr>
+          <w:rFonts w:ascii="Times New Roman" w:hAnsi="Times New Roman" w:cs="Times New Roman"/>
+          <w:sz w:val="28"/>
+          <w:szCs w:val="28"/>
+          <w:lang w:val="en-US"/>
+        </w:rPr>
+        <w:t>PIL</w:t>
+      </w:r>
+    </w:p>
+    <w:p>
+      <w:pPr>
+        <w:spacing w:after="0" w:line="276" w:lineRule="auto"/>
+        <w:rPr>
+          <w:rFonts w:ascii="Times New Roman" w:hAnsi="Times New Roman" w:cs="Times New Roman"/>
+          <w:sz w:val="28"/>
+          <w:szCs w:val="28"/>
+        </w:rPr>
+      </w:pPr>
+      <w:r>
+        <w:rPr>
+          <w:rFonts w:ascii="Times New Roman" w:hAnsi="Times New Roman" w:cs="Times New Roman"/>
+          <w:sz w:val="28"/>
+          <w:szCs w:val="28"/>
+          <w:lang w:val="en-US"/>
+        </w:rPr>
+        <w:tab/>
+      </w:r>
+      <w:r>
+        <w:rPr>
+          <w:rFonts w:ascii="Times New Roman" w:hAnsi="Times New Roman" w:cs="Times New Roman"/>
+          <w:sz w:val="28"/>
+          <w:szCs w:val="28"/>
+        </w:rPr>
+        <w:t>- Картинка поля на котором персонаж и препятствия</w:t>
+      </w:r>
+    </w:p>
+    <w:p>
+      <w:pPr>
+        <w:spacing w:after="0" w:line="276" w:lineRule="auto"/>
+        <w:rPr>
+          <w:rFonts w:ascii="Times New Roman" w:hAnsi="Times New Roman" w:cs="Times New Roman"/>
+          <w:sz w:val="28"/>
+          <w:szCs w:val="28"/>
+        </w:rPr>
+      </w:pPr>
+      <w:r>
+        <w:rPr>
+          <w:rFonts w:ascii="Times New Roman" w:hAnsi="Times New Roman" w:cs="Times New Roman"/>
+          <w:sz w:val="28"/>
+          <w:szCs w:val="28"/>
+        </w:rPr>
+        <w:t xml:space="preserve">- Добавить функциональных кнопок (влево, вправо, верх, вниз, </w:t>
+      </w:r>
+      <w:r>
+        <w:rPr>
+          <w:rFonts w:ascii="Times New Roman" w:hAnsi="Times New Roman" w:cs="Times New Roman"/>
+          <w:sz w:val="28"/>
+          <w:szCs w:val="28"/>
+          <w:lang w:val="en-US"/>
+        </w:rPr>
+        <w:t>A</w:t>
+      </w:r>
+      <w:r>
+        <w:rPr>
+          <w:rFonts w:ascii="Times New Roman" w:hAnsi="Times New Roman" w:cs="Times New Roman"/>
+          <w:sz w:val="28"/>
+          <w:szCs w:val="28"/>
+        </w:rPr>
+        <w:t xml:space="preserve">, В, С, </w:t>
+      </w:r>
+      <w:r>
+        <w:rPr>
+          <w:rFonts w:ascii="Times New Roman" w:hAnsi="Times New Roman" w:cs="Times New Roman"/>
+          <w:sz w:val="28"/>
+          <w:szCs w:val="28"/>
+          <w:lang w:val="en-US"/>
+        </w:rPr>
+        <w:t>D</w:t>
+      </w:r>
+      <w:r>
+        <w:rPr>
+          <w:rFonts w:ascii="Times New Roman" w:hAnsi="Times New Roman" w:cs="Times New Roman"/>
+          <w:sz w:val="28"/>
+          <w:szCs w:val="28"/>
+        </w:rPr>
+        <w:t>)</w:t>
+      </w:r>
+    </w:p>
+    <w:p>
+      <w:pPr>
+        <w:spacing w:after="0" w:line="276" w:lineRule="auto"/>
+        <w:ind w:firstLine="708"/>
+        <w:rPr>
+          <w:rFonts w:ascii="Times New Roman" w:hAnsi="Times New Roman" w:cs="Times New Roman"/>
+          <w:sz w:val="28"/>
+          <w:szCs w:val="28"/>
+        </w:rPr>
+      </w:pPr>
+      <w:r>
+        <w:rPr>
+          <w:rFonts w:ascii="Times New Roman" w:hAnsi="Times New Roman" w:cs="Times New Roman"/>
+          <w:sz w:val="28"/>
+          <w:szCs w:val="28"/>
+        </w:rPr>
+        <w:t>- Кнопка А отвечает за раскопку</w:t>
+      </w:r>
+    </w:p>
+    <w:p>
+      <w:pPr>
+        <w:spacing w:after="0" w:line="276" w:lineRule="auto"/>
+        <w:ind w:firstLine="708"/>
+        <w:rPr>
+          <w:rFonts w:ascii="Times New Roman" w:hAnsi="Times New Roman" w:cs="Times New Roman"/>
+          <w:sz w:val="28"/>
+          <w:szCs w:val="28"/>
+        </w:rPr>
+      </w:pPr>
+      <w:r>
+        <w:rPr>
+          <w:rFonts w:ascii="Times New Roman" w:hAnsi="Times New Roman" w:cs="Times New Roman"/>
+          <w:sz w:val="28"/>
+          <w:szCs w:val="28"/>
+        </w:rPr>
+        <w:lastRenderedPageBreak/>
+        <w:t xml:space="preserve">- Кнопка </w:t>
+      </w:r>
+      <w:r>
+        <w:rPr>
+          <w:rFonts w:ascii="Times New Roman" w:hAnsi="Times New Roman" w:cs="Times New Roman"/>
+          <w:sz w:val="28"/>
+          <w:szCs w:val="28"/>
+          <w:lang w:val="en-US"/>
+        </w:rPr>
+        <w:t>B</w:t>
+      </w:r>
+      <w:r>
+        <w:rPr>
+          <w:rFonts w:ascii="Times New Roman" w:hAnsi="Times New Roman" w:cs="Times New Roman"/>
+          <w:sz w:val="28"/>
+          <w:szCs w:val="28"/>
+        </w:rPr>
+        <w:t xml:space="preserve"> отвечает за проверку на наличие руды</w:t>
+      </w:r>
+    </w:p>
+    <w:p>
+      <w:pPr>
+        <w:spacing w:after="0" w:line="276" w:lineRule="auto"/>
+        <w:ind w:firstLine="708"/>
+        <w:rPr>
+          <w:rFonts w:ascii="Times New Roman" w:hAnsi="Times New Roman" w:cs="Times New Roman"/>
+          <w:sz w:val="28"/>
+          <w:szCs w:val="28"/>
+        </w:rPr>
+      </w:pPr>
+      <w:r>
+        <w:rPr>
+          <w:rFonts w:ascii="Times New Roman" w:hAnsi="Times New Roman" w:cs="Times New Roman"/>
+          <w:sz w:val="28"/>
+          <w:szCs w:val="28"/>
+        </w:rPr>
+        <w:t>- Кнопка С отвечает за поднятие наверх</w:t>
+      </w:r>
+    </w:p>
+    <w:p>
+      <w:pPr>
+        <w:spacing w:after="0" w:line="276" w:lineRule="auto"/>
+        <w:ind w:firstLine="708"/>
+        <w:rPr>
+          <w:rFonts w:ascii="Times New Roman" w:hAnsi="Times New Roman" w:cs="Times New Roman"/>
+          <w:sz w:val="28"/>
+          <w:szCs w:val="28"/>
+        </w:rPr>
+      </w:pPr>
+      <w:r>
+        <w:rPr>
+          <w:rFonts w:ascii="Times New Roman" w:hAnsi="Times New Roman" w:cs="Times New Roman"/>
+          <w:sz w:val="28"/>
+          <w:szCs w:val="28"/>
+        </w:rPr>
+        <w:t xml:space="preserve">- Кнопка </w:t>
+      </w:r>
+      <w:r>
+        <w:rPr>
+          <w:rFonts w:ascii="Times New Roman" w:hAnsi="Times New Roman" w:cs="Times New Roman"/>
+          <w:sz w:val="28"/>
+          <w:szCs w:val="28"/>
+          <w:lang w:val="en-US"/>
+        </w:rPr>
+        <w:t>D</w:t>
+      </w:r>
+      <w:r>
+        <w:rPr>
+          <w:rFonts w:ascii="Times New Roman" w:hAnsi="Times New Roman" w:cs="Times New Roman"/>
+          <w:sz w:val="28"/>
+          <w:szCs w:val="28"/>
+        </w:rPr>
+        <w:t xml:space="preserve"> отвечает за спускание вглубь</w:t>
       </w:r>
       <w:bookmarkStart w:id="0" w:name="_GoBack"/>
       <w:bookmarkEnd w:id="0"/>
-    </w:p>
-    <w:p>
-      <w:pPr>
-        <w:spacing w:after="0" w:line="276" w:lineRule="auto"/>
-        <w:rPr>
-          <w:rFonts w:ascii="Times New Roman" w:hAnsi="Times New Roman" w:cs="Times New Roman"/>
-          <w:sz w:val="28"/>
-          <w:szCs w:val="28"/>
-        </w:rPr>
-      </w:pPr>
-      <w:r>
-        <w:rPr>
-          <w:rFonts w:ascii="Times New Roman" w:hAnsi="Times New Roman" w:cs="Times New Roman"/>
-          <w:sz w:val="28"/>
-          <w:szCs w:val="28"/>
-        </w:rPr>
-        <w:lastRenderedPageBreak/>
-        <w:tab/>
-        <w:t>-</w:t>
-      </w:r>
-      <w:r>
-        <w:rPr>
-          <w:rFonts w:ascii="Times New Roman" w:hAnsi="Times New Roman" w:cs="Times New Roman"/>
-          <w:sz w:val="28"/>
-          <w:szCs w:val="28"/>
-        </w:rPr>
-        <w:t xml:space="preserve"> </w:t>
-      </w:r>
-      <w:r>
-        <w:rPr>
-          <w:rFonts w:ascii="Times New Roman" w:hAnsi="Times New Roman" w:cs="Times New Roman"/>
-          <w:sz w:val="28"/>
-          <w:szCs w:val="28"/>
-        </w:rPr>
-        <w:t xml:space="preserve">Название третей вкладки </w:t>
-      </w:r>
-      <w:r>
-        <w:rPr>
-          <w:rFonts w:ascii="Times New Roman" w:hAnsi="Times New Roman" w:cs="Times New Roman"/>
-          <w:sz w:val="28"/>
-          <w:szCs w:val="28"/>
-        </w:rPr>
-        <w:t>‘</w:t>
-      </w:r>
-      <w:r>
-        <w:rPr>
-          <w:rFonts w:ascii="Times New Roman" w:hAnsi="Times New Roman" w:cs="Times New Roman"/>
-          <w:sz w:val="28"/>
-          <w:szCs w:val="28"/>
-          <w:lang w:val="en-US"/>
-        </w:rPr>
-        <w:t>Records</w:t>
-      </w:r>
-      <w:r>
-        <w:rPr>
-          <w:rFonts w:ascii="Times New Roman" w:hAnsi="Times New Roman" w:cs="Times New Roman"/>
-          <w:sz w:val="28"/>
-          <w:szCs w:val="28"/>
-        </w:rPr>
-        <w:t>’</w:t>
-      </w:r>
-    </w:p>
-    <w:p>
-      <w:pPr>
-        <w:spacing w:after="0" w:line="276" w:lineRule="auto"/>
-        <w:rPr>
-          <w:rFonts w:ascii="Times New Roman" w:hAnsi="Times New Roman" w:cs="Times New Roman"/>
-          <w:sz w:val="28"/>
-          <w:szCs w:val="28"/>
-        </w:rPr>
-      </w:pPr>
-      <w:r>
-        <w:rPr>
-          <w:rFonts w:ascii="Times New Roman" w:hAnsi="Times New Roman" w:cs="Times New Roman"/>
-          <w:sz w:val="28"/>
-          <w:szCs w:val="28"/>
-        </w:rPr>
-        <w:tab/>
-      </w:r>
-      <w:r>
-        <w:rPr>
-          <w:rFonts w:ascii="Times New Roman" w:hAnsi="Times New Roman" w:cs="Times New Roman"/>
-          <w:sz w:val="28"/>
-          <w:szCs w:val="28"/>
-        </w:rPr>
-        <w:tab/>
-        <w:t xml:space="preserve">- </w:t>
-      </w:r>
-      <w:r>
-        <w:rPr>
-          <w:rFonts w:ascii="Times New Roman" w:hAnsi="Times New Roman" w:cs="Times New Roman"/>
-          <w:sz w:val="28"/>
-          <w:szCs w:val="28"/>
-          <w:lang w:val="en-US"/>
-        </w:rPr>
-        <w:t>Table</w:t>
-      </w:r>
-      <w:r>
-        <w:rPr>
-          <w:rFonts w:ascii="Times New Roman" w:hAnsi="Times New Roman" w:cs="Times New Roman"/>
-          <w:sz w:val="28"/>
-          <w:szCs w:val="28"/>
-        </w:rPr>
-        <w:t xml:space="preserve"> </w:t>
-      </w:r>
-      <w:r>
-        <w:rPr>
-          <w:rFonts w:ascii="Times New Roman" w:hAnsi="Times New Roman" w:cs="Times New Roman"/>
-          <w:sz w:val="28"/>
-          <w:szCs w:val="28"/>
-          <w:lang w:val="en-US"/>
-        </w:rPr>
-        <w:t>Widget</w:t>
-      </w:r>
-      <w:r>
-        <w:rPr>
-          <w:rFonts w:ascii="Times New Roman" w:hAnsi="Times New Roman" w:cs="Times New Roman"/>
-          <w:sz w:val="28"/>
-          <w:szCs w:val="28"/>
-        </w:rPr>
-        <w:t xml:space="preserve"> </w:t>
-      </w:r>
-      <w:r>
-        <w:rPr>
-          <w:rFonts w:ascii="Times New Roman" w:hAnsi="Times New Roman" w:cs="Times New Roman"/>
-          <w:sz w:val="28"/>
-          <w:szCs w:val="28"/>
-        </w:rPr>
-        <w:t>координаты которого 10 х 15 и размеры 500 х 490.</w:t>
-      </w:r>
-    </w:p>
-    <w:p>
-      <w:pPr>
-        <w:spacing w:after="0" w:line="276" w:lineRule="auto"/>
-        <w:rPr>
-          <w:rFonts w:ascii="Times New Roman" w:hAnsi="Times New Roman" w:cs="Times New Roman"/>
-          <w:sz w:val="28"/>
-          <w:szCs w:val="28"/>
-        </w:rPr>
-      </w:pPr>
-      <w:r>
-        <w:rPr>
-          <w:rFonts w:ascii="Times New Roman" w:hAnsi="Times New Roman" w:cs="Times New Roman"/>
-          <w:sz w:val="28"/>
-          <w:szCs w:val="28"/>
-        </w:rPr>
-        <w:tab/>
-      </w:r>
-      <w:r>
-        <w:rPr>
-          <w:rFonts w:ascii="Times New Roman" w:hAnsi="Times New Roman" w:cs="Times New Roman"/>
-          <w:sz w:val="28"/>
-          <w:szCs w:val="28"/>
-        </w:rPr>
-        <w:tab/>
-        <w:t>Он должен выводить таблицу результатов</w:t>
-      </w:r>
-    </w:p>
-    <w:p>
-      <w:pPr>
-        <w:spacing w:after="0" w:line="276" w:lineRule="auto"/>
-        <w:ind w:left="708" w:firstLine="708"/>
-        <w:rPr>
-          <w:rFonts w:ascii="Times New Roman" w:hAnsi="Times New Roman" w:cs="Times New Roman"/>
-          <w:sz w:val="28"/>
-          <w:szCs w:val="28"/>
-        </w:rPr>
-      </w:pPr>
-      <w:r>
-        <w:rPr>
-          <w:rFonts w:ascii="Times New Roman" w:hAnsi="Times New Roman" w:cs="Times New Roman"/>
-          <w:noProof/>
-          <w:sz w:val="28"/>
-          <w:szCs w:val="28"/>
-          <w:lang w:eastAsia="ru-RU"/>
-        </w:rPr>
-        <w:drawing>
-          <wp:inline distT="0" distB="0" distL="0" distR="0">
-            <wp:extent cx="4272280" cy="6416040"/>
-            <wp:effectExtent l="0" t="0" r="0" b="3810"/>
-            <wp:docPr id="4" name="Рисунок 4"/>
-            <wp:cNvGraphicFramePr>
-              <a:graphicFrameLocks xmlns:a="http://schemas.openxmlformats.org/drawingml/2006/main" noChangeAspect="1"/>
-            </wp:cNvGraphicFramePr>
-            <a:graphic xmlns:a="http://schemas.openxmlformats.org/drawingml/2006/main">
-              <a:graphicData uri="http://schemas.openxmlformats.org/drawingml/2006/picture">
-                <pic:pic xmlns:pic="http://schemas.openxmlformats.org/drawingml/2006/picture">
-                  <pic:nvPicPr>
-                    <pic:cNvPr id="0" name="Picture 4"/>
-                    <pic:cNvPicPr>
-                      <a:picLocks noChangeAspect="1" noChangeArrowheads="1"/>
-                    </pic:cNvPicPr>
-                  </pic:nvPicPr>
-                  <pic:blipFill>
-                    <a:blip r:embed="rId6">
-                      <a:extLst>
-                        <a:ext uri="{28A0092B-C50C-407E-A947-70E740481C1C}">
-                          <a14:useLocalDpi xmlns:a14="http://schemas.microsoft.com/office/drawing/2010/main" val="0"/>
-                        </a:ext>
-                      </a:extLst>
-                    </a:blip>
-                    <a:srcRect/>
-                    <a:stretch>
-                      <a:fillRect/>
-                    </a:stretch>
-                  </pic:blipFill>
-                  <pic:spPr bwMode="auto">
-                    <a:xfrm>
-                      <a:off x="0" y="0"/>
-                      <a:ext cx="4272280" cy="6416040"/>
-                    </a:xfrm>
-                    <a:prstGeom prst="rect">
-                      <a:avLst/>
-                    </a:prstGeom>
-                    <a:noFill/>
-                    <a:ln>
-                      <a:noFill/>
-                    </a:ln>
-                  </pic:spPr>
-                </pic:pic>
-              </a:graphicData>
-            </a:graphic>
-          </wp:inline>
-        </w:drawing>
-      </w:r>
-    </w:p>
-    <w:p>
-      <w:pPr>
-        <w:spacing w:after="0" w:line="276" w:lineRule="auto"/>
-        <w:rPr>
-          <w:rFonts w:ascii="Times New Roman" w:hAnsi="Times New Roman" w:cs="Times New Roman"/>
-          <w:sz w:val="28"/>
-          <w:szCs w:val="28"/>
-        </w:rPr>
-      </w:pPr>
-      <w:r>
-        <w:rPr>
-          <w:rFonts w:ascii="Times New Roman" w:hAnsi="Times New Roman" w:cs="Times New Roman"/>
-          <w:sz w:val="28"/>
-          <w:szCs w:val="28"/>
-        </w:rPr>
-        <w:t>- Создать базу данных для таблицы результатов</w:t>
-      </w:r>
-      <w:r>
-        <w:rPr>
-          <w:rFonts w:ascii="Times New Roman" w:hAnsi="Times New Roman" w:cs="Times New Roman"/>
-          <w:sz w:val="28"/>
-          <w:szCs w:val="28"/>
-        </w:rPr>
-        <w:t>, привязанную к таблице лидеров</w:t>
-      </w:r>
-    </w:p>
-    <w:p>
-      <w:pPr>
-        <w:spacing w:after="0" w:line="276" w:lineRule="auto"/>
-        <w:rPr>
-          <w:rFonts w:ascii="Times New Roman" w:hAnsi="Times New Roman" w:cs="Times New Roman"/>
-          <w:sz w:val="28"/>
-          <w:szCs w:val="28"/>
-        </w:rPr>
-      </w:pPr>
-      <w:r>
-        <w:rPr>
-          <w:rFonts w:ascii="Times New Roman" w:hAnsi="Times New Roman" w:cs="Times New Roman"/>
-          <w:sz w:val="28"/>
-          <w:szCs w:val="28"/>
-        </w:rPr>
-        <w:t>- Добавить методы ред</w:t>
-      </w:r>
-      <w:r>
-        <w:rPr>
-          <w:rFonts w:ascii="Times New Roman" w:hAnsi="Times New Roman" w:cs="Times New Roman"/>
-          <w:sz w:val="28"/>
-          <w:szCs w:val="28"/>
-        </w:rPr>
-        <w:t>актирования и чтения базы данных</w:t>
-      </w:r>
-      <w:r>
-        <w:rPr>
-          <w:rFonts w:ascii="Times New Roman" w:hAnsi="Times New Roman" w:cs="Times New Roman"/>
-          <w:sz w:val="28"/>
-          <w:szCs w:val="28"/>
-        </w:rPr>
-        <w:t xml:space="preserve"> (таблицы лидеров)</w:t>
-      </w:r>
-    </w:p>
-    <w:p>
-      <w:pPr>
-        <w:spacing w:after="0" w:line="276" w:lineRule="auto"/>
-        <w:rPr>
-          <w:rFonts w:ascii="Times New Roman" w:hAnsi="Times New Roman" w:cs="Times New Roman"/>
-          <w:sz w:val="28"/>
-          <w:szCs w:val="28"/>
-        </w:rPr>
-      </w:pPr>
-      <w:r>
-        <w:rPr>
-          <w:rFonts w:ascii="Times New Roman" w:hAnsi="Times New Roman" w:cs="Times New Roman"/>
-          <w:sz w:val="28"/>
-          <w:szCs w:val="28"/>
-        </w:rPr>
-        <w:t>- Создать метод ключа генерации</w:t>
-      </w:r>
-    </w:p>
-    <w:p>
-      <w:pPr>
-        <w:spacing w:after="0" w:line="276" w:lineRule="auto"/>
-        <w:ind w:left="708"/>
-        <w:rPr>
-          <w:rFonts w:ascii="Times New Roman" w:hAnsi="Times New Roman" w:cs="Times New Roman"/>
-          <w:sz w:val="28"/>
-          <w:szCs w:val="28"/>
-        </w:rPr>
-      </w:pPr>
-      <w:r>
-        <w:rPr>
-          <w:rFonts w:ascii="Times New Roman" w:hAnsi="Times New Roman" w:cs="Times New Roman"/>
-          <w:sz w:val="28"/>
-          <w:szCs w:val="28"/>
-        </w:rPr>
-        <w:t>-ряд двоичных ключей, разделенные двоеточием, каждый блок которого это отдельный этаж, которые преобразуются в десятеричную систему. (Пример</w:t>
-      </w:r>
-      <w:r>
-        <w:rPr>
-          <w:rFonts w:ascii="Times New Roman" w:hAnsi="Times New Roman" w:cs="Times New Roman"/>
-          <w:sz w:val="28"/>
-          <w:szCs w:val="28"/>
-        </w:rPr>
-        <w:t>:</w:t>
-      </w:r>
-      <w:r>
-        <w:rPr>
-          <w:rFonts w:ascii="Times New Roman" w:hAnsi="Times New Roman" w:cs="Times New Roman"/>
-          <w:sz w:val="28"/>
-          <w:szCs w:val="28"/>
-        </w:rPr>
-        <w:t xml:space="preserve"> 100101001</w:t>
-      </w:r>
-      <w:r>
-        <w:rPr>
-          <w:rFonts w:ascii="Times New Roman" w:hAnsi="Times New Roman" w:cs="Times New Roman"/>
-          <w:sz w:val="28"/>
-          <w:szCs w:val="28"/>
-        </w:rPr>
-        <w:t xml:space="preserve">:001010100:000010100 – </w:t>
-      </w:r>
-      <w:r>
-        <w:rPr>
-          <w:rFonts w:ascii="Times New Roman" w:hAnsi="Times New Roman" w:cs="Times New Roman"/>
-          <w:sz w:val="28"/>
-          <w:szCs w:val="28"/>
-        </w:rPr>
-        <w:t>поле 3 х 3 х 3, которое преобразуется в 297</w:t>
-      </w:r>
-      <w:r>
-        <w:rPr>
-          <w:rFonts w:ascii="Times New Roman" w:hAnsi="Times New Roman" w:cs="Times New Roman"/>
-          <w:sz w:val="28"/>
-          <w:szCs w:val="28"/>
-        </w:rPr>
-        <w:t>:84:20</w:t>
-      </w:r>
-      <w:r>
-        <w:rPr>
-          <w:rFonts w:ascii="Times New Roman" w:hAnsi="Times New Roman" w:cs="Times New Roman"/>
-          <w:sz w:val="28"/>
-          <w:szCs w:val="28"/>
-        </w:rPr>
-        <w:t>)</w:t>
-      </w:r>
-    </w:p>
-    <w:p>
-      <w:pPr>
-        <w:spacing w:after="0" w:line="276" w:lineRule="auto"/>
-        <w:rPr>
-          <w:rFonts w:ascii="Times New Roman" w:hAnsi="Times New Roman" w:cs="Times New Roman"/>
-          <w:sz w:val="28"/>
-          <w:szCs w:val="28"/>
-        </w:rPr>
-      </w:pPr>
-      <w:r>
-        <w:rPr>
-          <w:rFonts w:ascii="Times New Roman" w:hAnsi="Times New Roman" w:cs="Times New Roman"/>
-          <w:sz w:val="28"/>
-          <w:szCs w:val="28"/>
-        </w:rPr>
-        <w:t xml:space="preserve">- Добавить настройку карты </w:t>
-      </w:r>
-    </w:p>
-    <w:p>
-      <w:pPr>
-        <w:spacing w:after="0" w:line="276" w:lineRule="auto"/>
-        <w:rPr>
-          <w:rFonts w:ascii="Times New Roman" w:hAnsi="Times New Roman" w:cs="Times New Roman"/>
-          <w:sz w:val="28"/>
-          <w:szCs w:val="28"/>
-        </w:rPr>
-      </w:pPr>
-      <w:r>
-        <w:rPr>
-          <w:rFonts w:ascii="Times New Roman" w:hAnsi="Times New Roman" w:cs="Times New Roman"/>
-          <w:sz w:val="28"/>
-          <w:szCs w:val="28"/>
-        </w:rPr>
-        <w:lastRenderedPageBreak/>
-        <w:t xml:space="preserve">- Сделать игровой интерфейс при помощи </w:t>
-      </w:r>
-      <w:r>
-        <w:rPr>
-          <w:rFonts w:ascii="Times New Roman" w:hAnsi="Times New Roman" w:cs="Times New Roman"/>
-          <w:sz w:val="28"/>
-          <w:szCs w:val="28"/>
-          <w:lang w:val="en-US"/>
-        </w:rPr>
-        <w:t>PIL</w:t>
-      </w:r>
-    </w:p>
-    <w:p>
-      <w:pPr>
-        <w:spacing w:after="0" w:line="276" w:lineRule="auto"/>
-        <w:rPr>
-          <w:rFonts w:ascii="Times New Roman" w:hAnsi="Times New Roman" w:cs="Times New Roman"/>
-          <w:sz w:val="28"/>
-          <w:szCs w:val="28"/>
-        </w:rPr>
-      </w:pPr>
-      <w:r>
-        <w:rPr>
-          <w:rFonts w:ascii="Times New Roman" w:hAnsi="Times New Roman" w:cs="Times New Roman"/>
-          <w:sz w:val="28"/>
-          <w:szCs w:val="28"/>
-        </w:rPr>
-        <w:tab/>
-      </w:r>
-      <w:r>
-        <w:rPr>
-          <w:rFonts w:ascii="Times New Roman" w:hAnsi="Times New Roman" w:cs="Times New Roman"/>
-          <w:sz w:val="28"/>
-          <w:szCs w:val="28"/>
-        </w:rPr>
-        <w:t>- Картинка поля на котором персонаж и препятствия</w:t>
-      </w:r>
-    </w:p>
-    <w:p>
-      <w:pPr>
-        <w:spacing w:after="0" w:line="276" w:lineRule="auto"/>
-        <w:rPr>
-          <w:rFonts w:ascii="Times New Roman" w:hAnsi="Times New Roman" w:cs="Times New Roman"/>
-          <w:sz w:val="28"/>
-          <w:szCs w:val="28"/>
-        </w:rPr>
-      </w:pPr>
-      <w:r>
-        <w:rPr>
-          <w:rFonts w:ascii="Times New Roman" w:hAnsi="Times New Roman" w:cs="Times New Roman"/>
-          <w:sz w:val="28"/>
-          <w:szCs w:val="28"/>
-        </w:rPr>
-        <w:t xml:space="preserve">- Добавить функциональных кнопок (влево, вправо, верх, вниз, </w:t>
-      </w:r>
-      <w:r>
-        <w:rPr>
-          <w:rFonts w:ascii="Times New Roman" w:hAnsi="Times New Roman" w:cs="Times New Roman"/>
-          <w:sz w:val="28"/>
-          <w:szCs w:val="28"/>
-          <w:lang w:val="en-US"/>
-        </w:rPr>
-        <w:t>A</w:t>
-      </w:r>
-      <w:r>
-        <w:rPr>
-          <w:rFonts w:ascii="Times New Roman" w:hAnsi="Times New Roman" w:cs="Times New Roman"/>
-          <w:sz w:val="28"/>
-          <w:szCs w:val="28"/>
-        </w:rPr>
-        <w:t xml:space="preserve">, В, С, </w:t>
-      </w:r>
-      <w:r>
-        <w:rPr>
-          <w:rFonts w:ascii="Times New Roman" w:hAnsi="Times New Roman" w:cs="Times New Roman"/>
-          <w:sz w:val="28"/>
-          <w:szCs w:val="28"/>
-          <w:lang w:val="en-US"/>
-        </w:rPr>
-        <w:t>D</w:t>
-      </w:r>
-      <w:r>
-        <w:rPr>
-          <w:rFonts w:ascii="Times New Roman" w:hAnsi="Times New Roman" w:cs="Times New Roman"/>
-          <w:sz w:val="28"/>
-          <w:szCs w:val="28"/>
-        </w:rPr>
-        <w:t>)</w:t>
-      </w:r>
-    </w:p>
-    <w:p>
-      <w:pPr>
-        <w:spacing w:after="0" w:line="276" w:lineRule="auto"/>
-        <w:ind w:firstLine="708"/>
-        <w:rPr>
-          <w:rFonts w:ascii="Times New Roman" w:hAnsi="Times New Roman" w:cs="Times New Roman"/>
-          <w:sz w:val="28"/>
-          <w:szCs w:val="28"/>
-        </w:rPr>
-      </w:pPr>
-      <w:r>
-        <w:rPr>
-          <w:rFonts w:ascii="Times New Roman" w:hAnsi="Times New Roman" w:cs="Times New Roman"/>
-          <w:sz w:val="28"/>
-          <w:szCs w:val="28"/>
-        </w:rPr>
-        <w:t>- Кнопка А отвечает за раскопку</w:t>
-      </w:r>
-    </w:p>
-    <w:p>
-      <w:pPr>
-        <w:spacing w:after="0" w:line="276" w:lineRule="auto"/>
-        <w:ind w:firstLine="708"/>
-        <w:rPr>
-          <w:rFonts w:ascii="Times New Roman" w:hAnsi="Times New Roman" w:cs="Times New Roman"/>
-          <w:sz w:val="28"/>
-          <w:szCs w:val="28"/>
-        </w:rPr>
-      </w:pPr>
-      <w:r>
-        <w:rPr>
-          <w:rFonts w:ascii="Times New Roman" w:hAnsi="Times New Roman" w:cs="Times New Roman"/>
-          <w:sz w:val="28"/>
-          <w:szCs w:val="28"/>
-        </w:rPr>
-        <w:t xml:space="preserve">- Кнопка </w:t>
-      </w:r>
-      <w:r>
-        <w:rPr>
-          <w:rFonts w:ascii="Times New Roman" w:hAnsi="Times New Roman" w:cs="Times New Roman"/>
-          <w:sz w:val="28"/>
-          <w:szCs w:val="28"/>
-          <w:lang w:val="en-US"/>
-        </w:rPr>
-        <w:t>B</w:t>
-      </w:r>
-      <w:r>
-        <w:rPr>
-          <w:rFonts w:ascii="Times New Roman" w:hAnsi="Times New Roman" w:cs="Times New Roman"/>
-          <w:sz w:val="28"/>
-          <w:szCs w:val="28"/>
-        </w:rPr>
-        <w:t xml:space="preserve"> отвечает за проверку на наличие руды</w:t>
-      </w:r>
-    </w:p>
-    <w:p>
-      <w:pPr>
-        <w:spacing w:after="0" w:line="276" w:lineRule="auto"/>
-        <w:ind w:firstLine="708"/>
-        <w:rPr>
-          <w:rFonts w:ascii="Times New Roman" w:hAnsi="Times New Roman" w:cs="Times New Roman"/>
-          <w:sz w:val="28"/>
-          <w:szCs w:val="28"/>
-        </w:rPr>
-      </w:pPr>
-      <w:r>
-        <w:rPr>
-          <w:rFonts w:ascii="Times New Roman" w:hAnsi="Times New Roman" w:cs="Times New Roman"/>
-          <w:sz w:val="28"/>
-          <w:szCs w:val="28"/>
-        </w:rPr>
-        <w:t>- Кнопка С отвечает за поднятие наверх</w:t>
-      </w:r>
-    </w:p>
-    <w:p>
-      <w:pPr>
-        <w:spacing w:after="0" w:line="276" w:lineRule="auto"/>
-        <w:ind w:firstLine="708"/>
-        <w:rPr>
-          <w:rFonts w:ascii="Times New Roman" w:hAnsi="Times New Roman" w:cs="Times New Roman"/>
-          <w:sz w:val="28"/>
-          <w:szCs w:val="28"/>
-        </w:rPr>
-      </w:pPr>
-      <w:r>
-        <w:rPr>
-          <w:rFonts w:ascii="Times New Roman" w:hAnsi="Times New Roman" w:cs="Times New Roman"/>
-          <w:sz w:val="28"/>
-          <w:szCs w:val="28"/>
-        </w:rPr>
-        <w:t xml:space="preserve">- Кнопка </w:t>
-      </w:r>
-      <w:r>
-        <w:rPr>
-          <w:rFonts w:ascii="Times New Roman" w:hAnsi="Times New Roman" w:cs="Times New Roman"/>
-          <w:sz w:val="28"/>
-          <w:szCs w:val="28"/>
-          <w:lang w:val="en-US"/>
-        </w:rPr>
-        <w:t>D</w:t>
-      </w:r>
-      <w:r>
-        <w:rPr>
-          <w:rFonts w:ascii="Times New Roman" w:hAnsi="Times New Roman" w:cs="Times New Roman"/>
-          <w:sz w:val="28"/>
-          <w:szCs w:val="28"/>
-        </w:rPr>
-        <w:t xml:space="preserve"> отвечает за спускание вглубь</w:t>
-      </w:r>
     </w:p>
     <w:sectPr>
       <w:pgSz w:w="11906" w:h="16838"/>

</xml_diff>